<commit_message>
correction: Install and use OpenCV in QtCreator
</commit_message>
<xml_diff>
--- a/Tutorials/Install and use OpenCV in QtCreator.docx
+++ b/Tutorials/Install and use OpenCV in QtCreator.docx
@@ -542,107 +542,17 @@
           <w:szCs w:val="24"/>
         </w:rPr>
         <w:br/>
-        <w:t>Use these to download OpenCV 3.0.0 alpha:</w:t>
-      </w:r>
-    </w:p>
-    <w:p>
-      <w:pPr>
-        <w:pStyle w:val="Normal"/>
-        <w:spacing w:before="0" w:after="0"/>
-        <w:rPr>
-          <w:rFonts w:eastAsia="Arial" w:cs="Arial" w:ascii="Arial" w:hAnsi="Arial"/>
-          <w:sz w:val="20"/>
-          <w:szCs w:val="20"/>
-        </w:rPr>
-      </w:pPr>
-      <w:r>
-        <w:rPr>
-          <w:rFonts w:eastAsia="Arial" w:cs="Arial" w:ascii="Arial" w:hAnsi="Arial"/>
-          <w:sz w:val="20"/>
-          <w:szCs w:val="20"/>
-        </w:rPr>
-        <w:t>mkdir opencv</w:t>
-      </w:r>
-    </w:p>
-    <w:p>
-      <w:pPr>
-        <w:pStyle w:val="Normal"/>
-        <w:spacing w:before="0" w:after="0"/>
-        <w:rPr>
-          <w:rFonts w:eastAsia="Arial" w:cs="Arial" w:ascii="Arial" w:hAnsi="Arial"/>
-          <w:sz w:val="20"/>
-          <w:szCs w:val="20"/>
-        </w:rPr>
-      </w:pPr>
-      <w:r>
-        <w:rPr>
-          <w:rFonts w:eastAsia="Arial" w:cs="Arial" w:ascii="Arial" w:hAnsi="Arial"/>
-          <w:sz w:val="20"/>
-          <w:szCs w:val="20"/>
-        </w:rPr>
-        <w:t>cd opencv</w:t>
-      </w:r>
-    </w:p>
-    <w:p>
-      <w:pPr>
-        <w:pStyle w:val="Normal"/>
-        <w:spacing w:before="0" w:after="0"/>
-        <w:rPr>
-          <w:rFonts w:eastAsia="Arial" w:cs="Arial" w:ascii="Arial" w:hAnsi="Arial"/>
-          <w:sz w:val="20"/>
-          <w:szCs w:val="20"/>
-        </w:rPr>
-      </w:pPr>
-      <w:r>
-        <w:rPr>
-          <w:rFonts w:eastAsia="Arial" w:cs="Arial" w:ascii="Arial" w:hAnsi="Arial"/>
-          <w:sz w:val="20"/>
-          <w:szCs w:val="20"/>
-        </w:rPr>
-        <w:t>wget https://github.com/Itseez/opencv/archive/3.0.0-alpha.zip -O opencv-3.0.0-alpha.zip</w:t>
-      </w:r>
-    </w:p>
-    <w:p>
-      <w:pPr>
-        <w:pStyle w:val="Normal"/>
-        <w:spacing w:before="0" w:after="0"/>
-        <w:rPr>
-          <w:rFonts w:eastAsia="Arial" w:cs="Arial" w:ascii="Arial" w:hAnsi="Arial"/>
-          <w:sz w:val="20"/>
-          <w:szCs w:val="20"/>
-        </w:rPr>
-      </w:pPr>
-      <w:r>
-        <w:rPr>
-          <w:rFonts w:eastAsia="Arial" w:cs="Arial" w:ascii="Arial" w:hAnsi="Arial"/>
-          <w:sz w:val="20"/>
-          <w:szCs w:val="20"/>
-        </w:rPr>
-        <w:t>unzip opencv-3.0.0-alpha.zip</w:t>
-      </w:r>
-    </w:p>
-    <w:p>
-      <w:pPr>
-        <w:pStyle w:val="Normal"/>
-        <w:spacing w:before="0" w:after="0"/>
-        <w:rPr/>
-      </w:pPr>
-      <w:r>
-        <w:rPr/>
-      </w:r>
-    </w:p>
-    <w:p>
-      <w:pPr>
-        <w:pStyle w:val="Normal"/>
-        <w:widowControl w:val="false"/>
-        <w:spacing w:lineRule="auto" w:line="288" w:before="0" w:after="140"/>
+        <w:t>Use th</w:t>
+      </w:r>
+      <w:r>
         <w:rPr>
           <w:rFonts w:eastAsia="Liberation Serif" w:cs="Liberation Serif"/>
           <w:b w:val="false"/>
           <w:sz w:val="24"/>
           <w:szCs w:val="24"/>
         </w:rPr>
-      </w:pPr>
+        <w:t>is</w:t>
+      </w:r>
       <w:r>
         <w:rPr>
           <w:rFonts w:eastAsia="Liberation Serif" w:cs="Liberation Serif"/>
@@ -650,26 +560,121 @@
           <w:sz w:val="24"/>
           <w:szCs w:val="24"/>
         </w:rPr>
-        <w:t>Install the OpenCV:</w:t>
-      </w:r>
-    </w:p>
-    <w:p>
-      <w:pPr>
-        <w:pStyle w:val="Normal"/>
-        <w:spacing w:before="0" w:after="0"/>
-        <w:rPr>
-          <w:rFonts w:eastAsia="Arial" w:cs="Arial" w:ascii="Arial" w:hAnsi="Arial"/>
-          <w:sz w:val="20"/>
-          <w:szCs w:val="20"/>
-        </w:rPr>
-      </w:pPr>
-      <w:r>
-        <w:rPr>
-          <w:rFonts w:eastAsia="Arial" w:cs="Arial" w:ascii="Arial" w:hAnsi="Arial"/>
-          <w:sz w:val="20"/>
-          <w:szCs w:val="20"/>
-        </w:rPr>
-        <w:t>cd opencv-3.0.0-alpha</w:t>
+        <w:t xml:space="preserve"> to download OpenCV:</w:t>
+      </w:r>
+    </w:p>
+    <w:p>
+      <w:pPr>
+        <w:pStyle w:val="Normal"/>
+        <w:spacing w:before="0" w:after="0"/>
+        <w:rPr>
+          <w:rFonts w:eastAsia="Arial" w:cs="Arial" w:ascii="Arial" w:hAnsi="Arial"/>
+          <w:sz w:val="20"/>
+          <w:szCs w:val="20"/>
+        </w:rPr>
+      </w:pPr>
+      <w:r>
+        <w:rPr>
+          <w:rFonts w:eastAsia="Arial" w:cs="Arial" w:ascii="Arial" w:hAnsi="Arial"/>
+          <w:sz w:val="20"/>
+          <w:szCs w:val="20"/>
+        </w:rPr>
+        <w:t>git clone https://github.com/Itseez/opencv.git</w:t>
+      </w:r>
+    </w:p>
+    <w:p>
+      <w:pPr>
+        <w:pStyle w:val="Normal"/>
+        <w:spacing w:before="0" w:after="0"/>
+        <w:rPr/>
+      </w:pPr>
+      <w:r>
+        <w:rPr/>
+      </w:r>
+    </w:p>
+    <w:p>
+      <w:pPr>
+        <w:pStyle w:val="Normal"/>
+        <w:widowControl w:val="false"/>
+        <w:spacing w:lineRule="auto" w:line="288" w:before="0" w:after="140"/>
+        <w:rPr>
+          <w:rFonts w:eastAsia="Liberation Serif" w:cs="Liberation Serif"/>
+          <w:b w:val="false"/>
+          <w:sz w:val="24"/>
+          <w:szCs w:val="24"/>
+        </w:rPr>
+      </w:pPr>
+      <w:r>
+        <w:rPr>
+          <w:rFonts w:eastAsia="Liberation Serif" w:cs="Liberation Serif"/>
+          <w:b w:val="false"/>
+          <w:sz w:val="24"/>
+          <w:szCs w:val="24"/>
+        </w:rPr>
+        <w:t xml:space="preserve">Wait until the </w:t>
+      </w:r>
+      <w:r>
+        <w:rPr>
+          <w:rFonts w:eastAsia="Liberation Serif" w:cs="Liberation Serif"/>
+          <w:b w:val="false"/>
+          <w:sz w:val="24"/>
+          <w:szCs w:val="24"/>
+        </w:rPr>
+        <w:t>download</w:t>
+      </w:r>
+      <w:r>
+        <w:rPr>
+          <w:rFonts w:eastAsia="Liberation Serif" w:cs="Liberation Serif"/>
+          <w:b w:val="false"/>
+          <w:sz w:val="24"/>
+          <w:szCs w:val="24"/>
+        </w:rPr>
+        <w:t xml:space="preserve"> finishes. </w:t>
+      </w:r>
+      <w:r>
+        <w:rPr>
+          <w:rFonts w:eastAsia="Liberation Serif" w:cs="Liberation Serif"/>
+          <w:b w:val="false"/>
+          <w:sz w:val="24"/>
+          <w:szCs w:val="24"/>
+        </w:rPr>
+        <w:t>Then, i</w:t>
+      </w:r>
+      <w:r>
+        <w:rPr>
+          <w:rFonts w:eastAsia="Liberation Serif" w:cs="Liberation Serif"/>
+          <w:b w:val="false"/>
+          <w:sz w:val="24"/>
+          <w:szCs w:val="24"/>
+        </w:rPr>
+        <w:t>nstall the OpenCV:</w:t>
+      </w:r>
+    </w:p>
+    <w:p>
+      <w:pPr>
+        <w:pStyle w:val="Normal"/>
+        <w:spacing w:before="0" w:after="0"/>
+        <w:rPr>
+          <w:rFonts w:eastAsia="Arial" w:cs="Arial" w:ascii="Arial" w:hAnsi="Arial"/>
+          <w:sz w:val="20"/>
+          <w:szCs w:val="20"/>
+        </w:rPr>
+      </w:pPr>
+      <w:r>
+        <w:rPr>
+          <w:rFonts w:eastAsia="Arial" w:cs="Arial" w:ascii="Arial" w:hAnsi="Arial"/>
+          <w:sz w:val="20"/>
+          <w:szCs w:val="20"/>
+        </w:rPr>
+        <w:t xml:space="preserve">cd </w:t>
+      </w:r>
+      <w:r>
+        <w:rPr>
+          <w:rFonts w:eastAsia="Arial" w:cs="Arial" w:ascii="Arial" w:hAnsi="Arial"/>
+          <w:sz w:val="20"/>
+          <w:szCs w:val="20"/>
+        </w:rPr>
+        <w:t>opencv</w:t>
       </w:r>
     </w:p>
     <w:p>
@@ -745,7 +750,7 @@
           <w:sz w:val="20"/>
           <w:szCs w:val="20"/>
         </w:rPr>
-        <w:t>make -j $(nproc)</w:t>
+        <w:t>make</w:t>
       </w:r>
     </w:p>
     <w:p>
@@ -827,6 +832,8 @@
           <w:szCs w:val="20"/>
         </w:rPr>
       </w:pPr>
+      <w:bookmarkStart w:id="0" w:name="__DdeLink__153_1354535116"/>
+      <w:bookmarkEnd w:id="0"/>
       <w:r>
         <w:rPr>
           <w:rFonts w:eastAsia="Arial" w:cs="Arial" w:ascii="Arial" w:hAnsi="Arial"/>
@@ -1669,8 +1676,8 @@
         <w:spacing w:before="0" w:after="0"/>
         <w:rPr/>
       </w:pPr>
-      <w:bookmarkStart w:id="0" w:name="h.gjdgxs"/>
-      <w:bookmarkEnd w:id="0"/>
+      <w:bookmarkStart w:id="1" w:name="h.gjdgxs"/>
+      <w:bookmarkEnd w:id="1"/>
       <w:r>
         <w:rPr/>
         <w:t>Compile and run the program and if the image is successfully displayed, the OpenCV was installed correctly.</w:t>
@@ -1735,6 +1742,77 @@
       <w:lang w:val="pt-BR" w:eastAsia="zh-CN" w:bidi="hi-IN"/>
     </w:rPr>
   </w:style>
+  <w:style w:type="character" w:styleId="LinkdaInternet">
+    <w:name w:val="Link da Internet"/>
+    <w:rPr>
+      <w:color w:val="000080"/>
+      <w:u w:val="single"/>
+      <w:lang w:val="zxx" w:eastAsia="zxx" w:bidi="zxx"/>
+    </w:rPr>
+  </w:style>
+  <w:style w:type="character" w:styleId="InternetLink">
+    <w:name w:val="Internet Link"/>
+    <w:rPr>
+      <w:color w:val="000080"/>
+      <w:u w:val="single"/>
+      <w:lang w:val="zxx" w:eastAsia="zxx" w:bidi="zxx"/>
+    </w:rPr>
+  </w:style>
+  <w:style w:type="paragraph" w:styleId="Heading">
+    <w:name w:val="Heading"/>
+    <w:basedOn w:val="Normal"/>
+    <w:next w:val="TextBody"/>
+    <w:pPr>
+      <w:keepNext/>
+      <w:spacing w:before="240" w:after="120"/>
+    </w:pPr>
+    <w:rPr>
+      <w:rFonts w:ascii="Liberation Sans" w:hAnsi="Liberation Sans" w:eastAsia="Droid Sans Fallback" w:cs="FreeSans"/>
+      <w:sz w:val="28"/>
+      <w:szCs w:val="28"/>
+    </w:rPr>
+  </w:style>
+  <w:style w:type="paragraph" w:styleId="TextBody">
+    <w:name w:val="Text Body"/>
+    <w:basedOn w:val="Normal"/>
+    <w:pPr>
+      <w:spacing w:lineRule="auto" w:line="288" w:before="0" w:after="140"/>
+    </w:pPr>
+    <w:rPr/>
+  </w:style>
+  <w:style w:type="paragraph" w:styleId="List">
+    <w:name w:val="List"/>
+    <w:basedOn w:val="TextBody"/>
+    <w:pPr/>
+    <w:rPr>
+      <w:rFonts w:cs="FreeSans"/>
+    </w:rPr>
+  </w:style>
+  <w:style w:type="paragraph" w:styleId="Caption">
+    <w:name w:val="Caption"/>
+    <w:basedOn w:val="Normal"/>
+    <w:pPr>
+      <w:suppressLineNumbers/>
+      <w:spacing w:before="120" w:after="120"/>
+    </w:pPr>
+    <w:rPr>
+      <w:rFonts w:cs="FreeSans"/>
+      <w:i/>
+      <w:iCs/>
+      <w:sz w:val="24"/>
+      <w:szCs w:val="24"/>
+    </w:rPr>
+  </w:style>
+  <w:style w:type="paragraph" w:styleId="Index">
+    <w:name w:val="Index"/>
+    <w:basedOn w:val="Normal"/>
+    <w:pPr>
+      <w:suppressLineNumbers/>
+    </w:pPr>
+    <w:rPr>
+      <w:rFonts w:cs="FreeSans"/>
+    </w:rPr>
+  </w:style>
   <w:style w:type="paragraph" w:styleId="Ttulo1">
     <w:name w:val="Título 1"/>
     <w:next w:val="Normal"/>
@@ -1743,8 +1821,10 @@
       <w:keepLines/>
       <w:widowControl w:val="false"/>
       <w:suppressAutoHyphens w:val="true"/>
+      <w:bidi w:val="0"/>
       <w:spacing w:lineRule="auto" w:line="240" w:before="480" w:after="120"/>
       <w:contextualSpacing/>
+      <w:jc w:val="left"/>
     </w:pPr>
     <w:rPr>
       <w:rFonts w:ascii="Liberation Serif" w:hAnsi="Liberation Serif" w:eastAsia="Liberation Serif" w:cs="Liberation Serif"/>
@@ -1763,8 +1843,10 @@
       <w:keepLines/>
       <w:widowControl w:val="false"/>
       <w:suppressAutoHyphens w:val="true"/>
+      <w:bidi w:val="0"/>
       <w:spacing w:lineRule="auto" w:line="240" w:before="360" w:after="80"/>
       <w:contextualSpacing/>
+      <w:jc w:val="left"/>
     </w:pPr>
     <w:rPr>
       <w:rFonts w:ascii="Liberation Serif" w:hAnsi="Liberation Serif" w:eastAsia="Liberation Serif" w:cs="Liberation Serif"/>
@@ -1783,8 +1865,10 @@
       <w:keepLines/>
       <w:widowControl w:val="false"/>
       <w:suppressAutoHyphens w:val="true"/>
+      <w:bidi w:val="0"/>
       <w:spacing w:lineRule="auto" w:line="240" w:before="280" w:after="80"/>
       <w:contextualSpacing/>
+      <w:jc w:val="left"/>
     </w:pPr>
     <w:rPr>
       <w:rFonts w:ascii="Liberation Serif" w:hAnsi="Liberation Serif" w:eastAsia="Liberation Serif" w:cs="Liberation Serif"/>
@@ -1803,8 +1887,10 @@
       <w:keepLines/>
       <w:widowControl w:val="false"/>
       <w:suppressAutoHyphens w:val="true"/>
+      <w:bidi w:val="0"/>
       <w:spacing w:lineRule="auto" w:line="240" w:before="240" w:after="40"/>
       <w:contextualSpacing/>
+      <w:jc w:val="left"/>
     </w:pPr>
     <w:rPr>
       <w:rFonts w:ascii="Liberation Serif" w:hAnsi="Liberation Serif" w:eastAsia="Liberation Serif" w:cs="Liberation Serif"/>
@@ -1823,8 +1909,10 @@
       <w:keepLines/>
       <w:widowControl w:val="false"/>
       <w:suppressAutoHyphens w:val="true"/>
+      <w:bidi w:val="0"/>
       <w:spacing w:lineRule="auto" w:line="240" w:before="220" w:after="40"/>
       <w:contextualSpacing/>
+      <w:jc w:val="left"/>
     </w:pPr>
     <w:rPr>
       <w:rFonts w:ascii="Liberation Serif" w:hAnsi="Liberation Serif" w:eastAsia="Liberation Serif" w:cs="Liberation Serif"/>
@@ -1843,8 +1931,10 @@
       <w:keepLines/>
       <w:widowControl w:val="false"/>
       <w:suppressAutoHyphens w:val="true"/>
+      <w:bidi w:val="0"/>
       <w:spacing w:lineRule="auto" w:line="240" w:before="200" w:after="40"/>
       <w:contextualSpacing/>
+      <w:jc w:val="left"/>
     </w:pPr>
     <w:rPr>
       <w:rFonts w:ascii="Liberation Serif" w:hAnsi="Liberation Serif" w:eastAsia="Liberation Serif" w:cs="Liberation Serif"/>
@@ -1855,18 +1945,9 @@
       <w:lang w:val="pt-BR" w:eastAsia="zh-CN" w:bidi="hi-IN"/>
     </w:rPr>
   </w:style>
-  <w:style w:type="character" w:styleId="LinkdaInternet">
-    <w:name w:val="Link da Internet"/>
-    <w:rPr>
-      <w:color w:val="000080"/>
-      <w:u w:val="single"/>
-      <w:lang w:val="zxx" w:eastAsia="zxx" w:bidi="zxx"/>
-    </w:rPr>
-  </w:style>
   <w:style w:type="paragraph" w:styleId="Ttulo">
     <w:name w:val="Título"/>
     <w:basedOn w:val="Normal"/>
-    <w:next w:val="Corpodotexto"/>
     <w:pPr>
       <w:keepNext/>
       <w:spacing w:before="240" w:after="120"/>
@@ -1982,6 +2063,12 @@
       <w:szCs w:val="48"/>
     </w:rPr>
   </w:style>
+  <w:style w:type="paragraph" w:styleId="PreformattedText">
+    <w:name w:val="Preformatted Text"/>
+    <w:basedOn w:val="Normal"/>
+    <w:pPr/>
+    <w:rPr/>
+  </w:style>
   <w:style w:type="table" w:default="1" w:styleId="TableNormal">
     <w:name w:val="Table Normal"/>
   </w:style>

</xml_diff>

<commit_message>
Script to install OpenCV
</commit_message>
<xml_diff>
--- a/Tutorials/Install and use OpenCV in QtCreator.docx
+++ b/Tutorials/Install and use OpenCV in QtCreator.docx
@@ -484,7 +484,100 @@
           <w:sz w:val="28"/>
           <w:szCs w:val="28"/>
         </w:rPr>
-        <w:t>Installing OpenCV</w:t>
+        <w:t xml:space="preserve">Installing OpenCV </w:t>
+      </w:r>
+      <w:r>
+        <w:rPr>
+          <w:b/>
+          <w:sz w:val="28"/>
+          <w:szCs w:val="28"/>
+        </w:rPr>
+        <w:t>using a script</w:t>
+        <w:br/>
+      </w:r>
+    </w:p>
+    <w:p>
+      <w:pPr>
+        <w:pStyle w:val="Normal"/>
+        <w:spacing w:before="0" w:after="0"/>
+        <w:rPr/>
+      </w:pPr>
+      <w:r>
+        <w:rPr/>
+        <w:t xml:space="preserve">You can install OpenCV executing through terminal the script </w:t>
+      </w:r>
+      <w:r>
+        <w:rPr>
+          <w:rStyle w:val="Nfaseforte"/>
+          <w:rFonts w:ascii="Helvetica;arial;nimbussansl;liberationsans;freesans;clean;sans-serif;Apple Color Emoji;Segoe UI Emoji;Segoe UI Symbol" w:hAnsi="Helvetica;arial;nimbussansl;liberationsans;freesans;clean;sans-serif;Apple Color Emoji;Segoe UI Emoji;Segoe UI Symbol"/>
+          <w:b/>
+          <w:i w:val="false"/>
+          <w:caps w:val="false"/>
+          <w:smallCaps w:val="false"/>
+          <w:color w:val="333333"/>
+          <w:spacing w:val="0"/>
+          <w:sz w:val="24"/>
+        </w:rPr>
+        <w:t>install-opencv.sh</w:t>
+      </w:r>
+      <w:r>
+        <w:rPr/>
+        <w:t xml:space="preserve"> contained in this repository, in the folder “Tutorials”. To execute this script, go to this file directory using the terminal and use these commands:</w:t>
+      </w:r>
+    </w:p>
+    <w:p>
+      <w:pPr>
+        <w:pStyle w:val="Normal"/>
+        <w:spacing w:before="0" w:after="0"/>
+        <w:rPr/>
+      </w:pPr>
+      <w:r>
+        <w:rPr/>
+      </w:r>
+    </w:p>
+    <w:p>
+      <w:pPr>
+        <w:pStyle w:val="Normal"/>
+        <w:spacing w:before="0" w:after="0"/>
+        <w:rPr/>
+      </w:pPr>
+      <w:r>
+        <w:rPr/>
+        <w:t>chmod +x install-opencv.sh</w:t>
+      </w:r>
+    </w:p>
+    <w:p>
+      <w:pPr>
+        <w:pStyle w:val="Normal"/>
+        <w:spacing w:before="0" w:after="0"/>
+        <w:rPr/>
+      </w:pPr>
+      <w:r>
+        <w:rPr/>
+        <w:t>sudo ./install-opencv.sh</w:t>
+        <w:br/>
+        <w:br/>
+        <w:t>Or you can install the OpenCV library manually using the following tutorial.</w:t>
+      </w:r>
+    </w:p>
+    <w:p>
+      <w:pPr>
+        <w:pStyle w:val="Normal"/>
+        <w:spacing w:before="0" w:after="0"/>
+        <w:rPr>
+          <w:b/>
+          <w:sz w:val="28"/>
+          <w:szCs w:val="28"/>
+        </w:rPr>
+      </w:pPr>
+      <w:r>
+        <w:rPr>
+          <w:b/>
+          <w:sz w:val="28"/>
+          <w:szCs w:val="28"/>
+        </w:rPr>
+        <w:br/>
+        <w:t>Installing OpenCV manually</w:t>
       </w:r>
     </w:p>
     <w:p>
@@ -542,17 +635,50 @@
           <w:szCs w:val="24"/>
         </w:rPr>
         <w:br/>
-        <w:t>Use th</w:t>
-      </w:r>
-      <w:r>
+        <w:t>Use this to download OpenCV:</w:t>
+      </w:r>
+    </w:p>
+    <w:p>
+      <w:pPr>
+        <w:pStyle w:val="Normal"/>
+        <w:spacing w:before="0" w:after="0"/>
+        <w:rPr>
+          <w:rFonts w:eastAsia="Arial" w:cs="Arial" w:ascii="Arial" w:hAnsi="Arial"/>
+          <w:sz w:val="20"/>
+          <w:szCs w:val="20"/>
+        </w:rPr>
+      </w:pPr>
+      <w:r>
+        <w:rPr>
+          <w:rFonts w:eastAsia="Arial" w:cs="Arial" w:ascii="Arial" w:hAnsi="Arial"/>
+          <w:sz w:val="20"/>
+          <w:szCs w:val="20"/>
+        </w:rPr>
+        <w:t>git clone https://github.com/Itseez/opencv.git</w:t>
+      </w:r>
+    </w:p>
+    <w:p>
+      <w:pPr>
+        <w:pStyle w:val="Normal"/>
+        <w:spacing w:before="0" w:after="0"/>
+        <w:rPr/>
+      </w:pPr>
+      <w:r>
+        <w:rPr/>
+      </w:r>
+    </w:p>
+    <w:p>
+      <w:pPr>
+        <w:pStyle w:val="Normal"/>
+        <w:widowControl w:val="false"/>
+        <w:spacing w:lineRule="auto" w:line="288" w:before="0" w:after="140"/>
         <w:rPr>
           <w:rFonts w:eastAsia="Liberation Serif" w:cs="Liberation Serif"/>
           <w:b w:val="false"/>
           <w:sz w:val="24"/>
           <w:szCs w:val="24"/>
         </w:rPr>
-        <w:t>is</w:t>
-      </w:r>
+      </w:pPr>
       <w:r>
         <w:rPr>
           <w:rFonts w:eastAsia="Liberation Serif" w:cs="Liberation Serif"/>
@@ -560,121 +686,26 @@
           <w:sz w:val="24"/>
           <w:szCs w:val="24"/>
         </w:rPr>
-        <w:t xml:space="preserve"> to download OpenCV:</w:t>
-      </w:r>
-    </w:p>
-    <w:p>
-      <w:pPr>
-        <w:pStyle w:val="Normal"/>
-        <w:spacing w:before="0" w:after="0"/>
-        <w:rPr>
-          <w:rFonts w:eastAsia="Arial" w:cs="Arial" w:ascii="Arial" w:hAnsi="Arial"/>
-          <w:sz w:val="20"/>
-          <w:szCs w:val="20"/>
-        </w:rPr>
-      </w:pPr>
-      <w:r>
-        <w:rPr>
-          <w:rFonts w:eastAsia="Arial" w:cs="Arial" w:ascii="Arial" w:hAnsi="Arial"/>
-          <w:sz w:val="20"/>
-          <w:szCs w:val="20"/>
-        </w:rPr>
-        <w:t>git clone https://github.com/Itseez/opencv.git</w:t>
-      </w:r>
-    </w:p>
-    <w:p>
-      <w:pPr>
-        <w:pStyle w:val="Normal"/>
-        <w:spacing w:before="0" w:after="0"/>
-        <w:rPr/>
-      </w:pPr>
-      <w:r>
-        <w:rPr/>
-      </w:r>
-    </w:p>
-    <w:p>
-      <w:pPr>
-        <w:pStyle w:val="Normal"/>
-        <w:widowControl w:val="false"/>
-        <w:spacing w:lineRule="auto" w:line="288" w:before="0" w:after="140"/>
-        <w:rPr>
-          <w:rFonts w:eastAsia="Liberation Serif" w:cs="Liberation Serif"/>
-          <w:b w:val="false"/>
-          <w:sz w:val="24"/>
-          <w:szCs w:val="24"/>
-        </w:rPr>
-      </w:pPr>
-      <w:r>
-        <w:rPr>
-          <w:rFonts w:eastAsia="Liberation Serif" w:cs="Liberation Serif"/>
-          <w:b w:val="false"/>
-          <w:sz w:val="24"/>
-          <w:szCs w:val="24"/>
-        </w:rPr>
-        <w:t xml:space="preserve">Wait until the </w:t>
-      </w:r>
-      <w:r>
-        <w:rPr>
-          <w:rFonts w:eastAsia="Liberation Serif" w:cs="Liberation Serif"/>
-          <w:b w:val="false"/>
-          <w:sz w:val="24"/>
-          <w:szCs w:val="24"/>
-        </w:rPr>
-        <w:t>download</w:t>
-      </w:r>
-      <w:r>
-        <w:rPr>
-          <w:rFonts w:eastAsia="Liberation Serif" w:cs="Liberation Serif"/>
-          <w:b w:val="false"/>
-          <w:sz w:val="24"/>
-          <w:szCs w:val="24"/>
-        </w:rPr>
-        <w:t xml:space="preserve"> finishes. </w:t>
-      </w:r>
-      <w:r>
-        <w:rPr>
-          <w:rFonts w:eastAsia="Liberation Serif" w:cs="Liberation Serif"/>
-          <w:b w:val="false"/>
-          <w:sz w:val="24"/>
-          <w:szCs w:val="24"/>
-        </w:rPr>
-        <w:t>Then, i</w:t>
-      </w:r>
-      <w:r>
-        <w:rPr>
-          <w:rFonts w:eastAsia="Liberation Serif" w:cs="Liberation Serif"/>
-          <w:b w:val="false"/>
-          <w:sz w:val="24"/>
-          <w:szCs w:val="24"/>
-        </w:rPr>
-        <w:t>nstall the OpenCV:</w:t>
-      </w:r>
-    </w:p>
-    <w:p>
-      <w:pPr>
-        <w:pStyle w:val="Normal"/>
-        <w:spacing w:before="0" w:after="0"/>
-        <w:rPr>
-          <w:rFonts w:eastAsia="Arial" w:cs="Arial" w:ascii="Arial" w:hAnsi="Arial"/>
-          <w:sz w:val="20"/>
-          <w:szCs w:val="20"/>
-        </w:rPr>
-      </w:pPr>
-      <w:r>
-        <w:rPr>
-          <w:rFonts w:eastAsia="Arial" w:cs="Arial" w:ascii="Arial" w:hAnsi="Arial"/>
-          <w:sz w:val="20"/>
-          <w:szCs w:val="20"/>
-        </w:rPr>
-        <w:t xml:space="preserve">cd </w:t>
-      </w:r>
-      <w:r>
-        <w:rPr>
-          <w:rFonts w:eastAsia="Arial" w:cs="Arial" w:ascii="Arial" w:hAnsi="Arial"/>
-          <w:sz w:val="20"/>
-          <w:szCs w:val="20"/>
-        </w:rPr>
-        <w:t>opencv</w:t>
+        <w:t>Wait until the download finishes. Then, install the OpenCV:</w:t>
+      </w:r>
+    </w:p>
+    <w:p>
+      <w:pPr>
+        <w:pStyle w:val="Normal"/>
+        <w:spacing w:before="0" w:after="0"/>
+        <w:rPr>
+          <w:rFonts w:eastAsia="Arial" w:cs="Arial" w:ascii="Arial" w:hAnsi="Arial"/>
+          <w:sz w:val="20"/>
+          <w:szCs w:val="20"/>
+        </w:rPr>
+      </w:pPr>
+      <w:r>
+        <w:rPr>
+          <w:rFonts w:eastAsia="Arial" w:cs="Arial" w:ascii="Arial" w:hAnsi="Arial"/>
+          <w:sz w:val="20"/>
+          <w:szCs w:val="20"/>
+        </w:rPr>
+        <w:t>cd opencv</w:t>
       </w:r>
     </w:p>
     <w:p>
@@ -1742,79 +1773,9 @@
       <w:lang w:val="pt-BR" w:eastAsia="zh-CN" w:bidi="hi-IN"/>
     </w:rPr>
   </w:style>
-  <w:style w:type="character" w:styleId="LinkdaInternet">
-    <w:name w:val="Link da Internet"/>
-    <w:rPr>
-      <w:color w:val="000080"/>
-      <w:u w:val="single"/>
-      <w:lang w:val="zxx" w:eastAsia="zxx" w:bidi="zxx"/>
-    </w:rPr>
-  </w:style>
-  <w:style w:type="character" w:styleId="InternetLink">
-    <w:name w:val="Internet Link"/>
-    <w:rPr>
-      <w:color w:val="000080"/>
-      <w:u w:val="single"/>
-      <w:lang w:val="zxx" w:eastAsia="zxx" w:bidi="zxx"/>
-    </w:rPr>
-  </w:style>
-  <w:style w:type="paragraph" w:styleId="Heading">
-    <w:name w:val="Heading"/>
-    <w:basedOn w:val="Normal"/>
-    <w:next w:val="TextBody"/>
-    <w:pPr>
-      <w:keepNext/>
-      <w:spacing w:before="240" w:after="120"/>
-    </w:pPr>
-    <w:rPr>
-      <w:rFonts w:ascii="Liberation Sans" w:hAnsi="Liberation Sans" w:eastAsia="Droid Sans Fallback" w:cs="FreeSans"/>
-      <w:sz w:val="28"/>
-      <w:szCs w:val="28"/>
-    </w:rPr>
-  </w:style>
-  <w:style w:type="paragraph" w:styleId="TextBody">
-    <w:name w:val="Text Body"/>
-    <w:basedOn w:val="Normal"/>
-    <w:pPr>
-      <w:spacing w:lineRule="auto" w:line="288" w:before="0" w:after="140"/>
-    </w:pPr>
-    <w:rPr/>
-  </w:style>
-  <w:style w:type="paragraph" w:styleId="List">
-    <w:name w:val="List"/>
-    <w:basedOn w:val="TextBody"/>
-    <w:pPr/>
-    <w:rPr>
-      <w:rFonts w:cs="FreeSans"/>
-    </w:rPr>
-  </w:style>
-  <w:style w:type="paragraph" w:styleId="Caption">
-    <w:name w:val="Caption"/>
-    <w:basedOn w:val="Normal"/>
-    <w:pPr>
-      <w:suppressLineNumbers/>
-      <w:spacing w:before="120" w:after="120"/>
-    </w:pPr>
-    <w:rPr>
-      <w:rFonts w:cs="FreeSans"/>
-      <w:i/>
-      <w:iCs/>
-      <w:sz w:val="24"/>
-      <w:szCs w:val="24"/>
-    </w:rPr>
-  </w:style>
-  <w:style w:type="paragraph" w:styleId="Index">
-    <w:name w:val="Index"/>
-    <w:basedOn w:val="Normal"/>
-    <w:pPr>
-      <w:suppressLineNumbers/>
-    </w:pPr>
-    <w:rPr>
-      <w:rFonts w:cs="FreeSans"/>
-    </w:rPr>
-  </w:style>
   <w:style w:type="paragraph" w:styleId="Ttulo1">
     <w:name w:val="Título 1"/>
+    <w:basedOn w:val="Ttulo"/>
     <w:next w:val="Normal"/>
     <w:pPr>
       <w:keepNext/>
@@ -1837,6 +1798,7 @@
   </w:style>
   <w:style w:type="paragraph" w:styleId="Ttulo2">
     <w:name w:val="Título 2"/>
+    <w:basedOn w:val="Ttulo"/>
     <w:next w:val="Normal"/>
     <w:pPr>
       <w:keepNext/>
@@ -1859,6 +1821,7 @@
   </w:style>
   <w:style w:type="paragraph" w:styleId="Ttulo3">
     <w:name w:val="Título 3"/>
+    <w:basedOn w:val="Ttulo"/>
     <w:next w:val="Normal"/>
     <w:pPr>
       <w:keepNext/>
@@ -1881,6 +1844,7 @@
   </w:style>
   <w:style w:type="paragraph" w:styleId="Ttulo4">
     <w:name w:val="Título 4"/>
+    <w:basedOn w:val="Ttulo"/>
     <w:next w:val="Normal"/>
     <w:pPr>
       <w:keepNext/>
@@ -1903,6 +1867,7 @@
   </w:style>
   <w:style w:type="paragraph" w:styleId="Ttulo5">
     <w:name w:val="Título 5"/>
+    <w:basedOn w:val="Ttulo"/>
     <w:next w:val="Normal"/>
     <w:pPr>
       <w:keepNext/>
@@ -1925,6 +1890,7 @@
   </w:style>
   <w:style w:type="paragraph" w:styleId="Ttulo6">
     <w:name w:val="Título 6"/>
+    <w:basedOn w:val="Ttulo"/>
     <w:next w:val="Normal"/>
     <w:pPr>
       <w:keepNext/>
@@ -1945,9 +1911,33 @@
       <w:lang w:val="pt-BR" w:eastAsia="zh-CN" w:bidi="hi-IN"/>
     </w:rPr>
   </w:style>
+  <w:style w:type="character" w:styleId="LinkdaInternet">
+    <w:name w:val="Link da Internet"/>
+    <w:rPr>
+      <w:color w:val="000080"/>
+      <w:u w:val="single"/>
+      <w:lang w:val="zxx" w:eastAsia="zxx" w:bidi="zxx"/>
+    </w:rPr>
+  </w:style>
+  <w:style w:type="character" w:styleId="InternetLink">
+    <w:name w:val="Internet Link"/>
+    <w:rPr>
+      <w:color w:val="000080"/>
+      <w:u w:val="single"/>
+      <w:lang w:val="zxx" w:eastAsia="zxx" w:bidi="zxx"/>
+    </w:rPr>
+  </w:style>
+  <w:style w:type="character" w:styleId="Nfaseforte">
+    <w:name w:val="Ênfase forte"/>
+    <w:rPr>
+      <w:b/>
+      <w:bCs/>
+    </w:rPr>
+  </w:style>
   <w:style w:type="paragraph" w:styleId="Ttulo">
     <w:name w:val="Título"/>
     <w:basedOn w:val="Normal"/>
+    <w:next w:val="Corpodotexto"/>
     <w:pPr>
       <w:keepNext/>
       <w:spacing w:before="240" w:after="120"/>
@@ -1998,6 +1988,14 @@
     <w:rPr>
       <w:rFonts w:cs="FreeSans"/>
     </w:rPr>
+  </w:style>
+  <w:style w:type="paragraph" w:styleId="TextBody">
+    <w:name w:val="Text Body"/>
+    <w:basedOn w:val="Normal"/>
+    <w:pPr>
+      <w:spacing w:lineRule="auto" w:line="288" w:before="0" w:after="140"/>
+    </w:pPr>
+    <w:rPr/>
   </w:style>
   <w:style w:type="paragraph" w:styleId="LOnormal" w:default="1">
     <w:name w:val="LO-normal"/>
@@ -2063,8 +2061,8 @@
       <w:szCs w:val="48"/>
     </w:rPr>
   </w:style>
-  <w:style w:type="paragraph" w:styleId="PreformattedText">
-    <w:name w:val="Preformatted Text"/>
+  <w:style w:type="paragraph" w:styleId="Textoprformatado">
+    <w:name w:val="Texto préformatado"/>
     <w:basedOn w:val="Normal"/>
     <w:pPr/>
     <w:rPr/>

</xml_diff>